<commit_message>
uploaded the files of the four last days
</commit_message>
<xml_diff>
--- a/files/Matières/LLCE/T1/027 LLCE Lesson of the 05 11 2020 (meta data).docx
+++ b/files/Matières/LLCE/T1/027 LLCE Lesson of the 05 11 2020 (meta data).docx
@@ -5,198 +5,366 @@
     <w:p>
       <w:pPr>
         <w:pStyle w:val="Titre1"/>
-      </w:pPr>
-      <w:r>
+        <w:rPr>
+          <w:lang w:val="en-GB"/>
+        </w:rPr>
+      </w:pPr>
+      <w:r>
+        <w:rPr>
+          <w:lang w:val="en-GB"/>
+        </w:rPr>
         <w:t>LANGUE LITT ET CULTURE</w:t>
       </w:r>
     </w:p>
     <w:p>
-      <w:r>
-        <w:t xml:space="preserve">Bac </w:t>
-      </w:r>
-      <w:proofErr w:type="spellStart"/>
-      <w:r>
-        <w:t>presentation</w:t>
-      </w:r>
-      <w:proofErr w:type="spellEnd"/>
-    </w:p>
-    <w:p/>
+      <w:pPr>
+        <w:rPr>
+          <w:lang w:val="en-GB"/>
+        </w:rPr>
+      </w:pPr>
+      <w:r>
+        <w:rPr>
+          <w:lang w:val="en-GB"/>
+        </w:rPr>
+        <w:t>Bac presentation</w:t>
+      </w:r>
+    </w:p>
+    <w:p>
+      <w:pPr>
+        <w:rPr>
+          <w:lang w:val="en-GB"/>
+        </w:rPr>
+      </w:pPr>
+    </w:p>
     <w:p>
       <w:pPr>
         <w:pStyle w:val="Titre2"/>
-      </w:pPr>
-      <w:proofErr w:type="spellStart"/>
-      <w:r>
-        <w:t>Website</w:t>
-      </w:r>
-      <w:proofErr w:type="spellEnd"/>
-      <w:r>
-        <w:t xml:space="preserve"> </w:t>
-      </w:r>
-      <w:proofErr w:type="spellStart"/>
-      <w:r>
-        <w:t>with</w:t>
-      </w:r>
-      <w:proofErr w:type="spellEnd"/>
-      <w:r>
-        <w:t xml:space="preserve"> </w:t>
-      </w:r>
-      <w:proofErr w:type="spellStart"/>
-      <w:r>
-        <w:t>video</w:t>
-      </w:r>
-      <w:proofErr w:type="spellEnd"/>
-      <w:r>
-        <w:t xml:space="preserve"> </w:t>
-      </w:r>
-      <w:proofErr w:type="spellStart"/>
-      <w:r>
-        <w:t>presentations</w:t>
-      </w:r>
-      <w:proofErr w:type="spellEnd"/>
-      <w:r>
-        <w:t xml:space="preserve"> of the Grand Oral : </w:t>
+        <w:rPr>
+          <w:lang w:val="en-GB"/>
+        </w:rPr>
+      </w:pPr>
+      <w:r>
+        <w:rPr>
+          <w:lang w:val="en-GB"/>
+        </w:rPr>
+        <w:t xml:space="preserve">Website with video presentations of the Grand Oral : </w:t>
       </w:r>
       <w:hyperlink r:id="rId4" w:history="1">
         <w:r>
           <w:rPr>
             <w:rStyle w:val="Lienhypertexte"/>
+            <w:lang w:val="en-GB"/>
           </w:rPr>
           <w:t>https://enseignants.nathan.fr/enseignants/bac-2021-grand-oral</w:t>
         </w:r>
       </w:hyperlink>
     </w:p>
-    <w:p/>
+    <w:p>
+      <w:pPr>
+        <w:rPr>
+          <w:lang w:val="en-GB"/>
+        </w:rPr>
+      </w:pPr>
+    </w:p>
     <w:p>
       <w:pPr>
         <w:pStyle w:val="Titre2"/>
-      </w:pPr>
-      <w:proofErr w:type="spellStart"/>
-      <w:r>
-        <w:t>Artist</w:t>
-      </w:r>
-      <w:proofErr w:type="spellEnd"/>
-      <w:r>
-        <w:t xml:space="preserve"> as </w:t>
-      </w:r>
-      <w:proofErr w:type="spellStart"/>
-      <w:r>
-        <w:t>citizen</w:t>
-      </w:r>
-      <w:proofErr w:type="spellEnd"/>
-      <w:r>
-        <w:t xml:space="preserve"> speech by Barbra Streisand (1995): </w:t>
-      </w:r>
-    </w:p>
-    <w:p>
+        <w:rPr>
+          <w:lang w:val="en-GB"/>
+        </w:rPr>
+      </w:pPr>
+      <w:r>
+        <w:rPr>
+          <w:lang w:val="en-GB"/>
+        </w:rPr>
+        <w:t xml:space="preserve">Artist as citizen speech by Barbra Streisand (1995): </w:t>
+      </w:r>
+    </w:p>
+    <w:p>
+      <w:pPr>
+        <w:rPr>
+          <w:lang w:val="en-GB"/>
+        </w:rPr>
+      </w:pPr>
       <w:hyperlink r:id="rId5" w:history="1">
         <w:r>
           <w:rPr>
             <w:rStyle w:val="Lienhypertexte"/>
+            <w:lang w:val="en-GB"/>
           </w:rPr>
           <w:t>https://iop.harvard.edu/forum/artist-citizen-barbra-streisand</w:t>
         </w:r>
       </w:hyperlink>
     </w:p>
-    <w:p/>
+    <w:p>
+      <w:pPr>
+        <w:rPr>
+          <w:lang w:val="en-GB"/>
+        </w:rPr>
+      </w:pPr>
+    </w:p>
     <w:p>
       <w:pPr>
         <w:pStyle w:val="Titre1"/>
+        <w:rPr>
+          <w:lang w:val="en-GB"/>
+        </w:rPr>
       </w:pPr>
       <w:proofErr w:type="spellStart"/>
       <w:r>
+        <w:rPr>
+          <w:lang w:val="en-GB"/>
+        </w:rPr>
         <w:t>Webquest</w:t>
       </w:r>
       <w:proofErr w:type="spellEnd"/>
       <w:r>
-        <w:t xml:space="preserve"> Margaret Atwood and The </w:t>
-      </w:r>
-      <w:proofErr w:type="spellStart"/>
-      <w:r>
-        <w:t>Handmaid's</w:t>
-      </w:r>
-      <w:proofErr w:type="spellEnd"/>
-      <w:r>
-        <w:t xml:space="preserve"> tale</w:t>
-      </w:r>
-    </w:p>
-    <w:p/>
+        <w:rPr>
+          <w:lang w:val="en-GB"/>
+        </w:rPr>
+        <w:t xml:space="preserve"> Margaret Atwood and The Handmaid's tale</w:t>
+      </w:r>
+    </w:p>
+    <w:p>
+      <w:pPr>
+        <w:rPr>
+          <w:lang w:val="en-GB"/>
+        </w:rPr>
+      </w:pPr>
+    </w:p>
     <w:p>
       <w:pPr>
         <w:pStyle w:val="Titre2"/>
-      </w:pPr>
-      <w:r>
-        <w:t>Edward Hopper "</w:t>
-      </w:r>
-      <w:proofErr w:type="spellStart"/>
-      <w:r>
-        <w:t>Loneliness</w:t>
-      </w:r>
-      <w:proofErr w:type="spellEnd"/>
-      <w:r>
-        <w:t xml:space="preserve"> and coronavirus": </w:t>
-      </w:r>
-    </w:p>
-    <w:p>
+        <w:rPr>
+          <w:lang w:val="en-GB"/>
+        </w:rPr>
+      </w:pPr>
+      <w:r>
+        <w:rPr>
+          <w:lang w:val="en-GB"/>
+        </w:rPr>
+        <w:t xml:space="preserve">Edward Hopper "Loneliness and coronavirus": </w:t>
+      </w:r>
+    </w:p>
+    <w:p>
+      <w:pPr>
+        <w:rPr>
+          <w:lang w:val="en-GB"/>
+        </w:rPr>
+      </w:pPr>
       <w:hyperlink r:id="rId6" w:history="1">
         <w:r>
           <w:rPr>
             <w:rStyle w:val="Lienhypertexte"/>
+            <w:lang w:val="en-GB"/>
           </w:rPr>
           <w:t>https://www.theguardian.com/artanddesign/2020/mar/27/we-are-all-edward-hopper-paintings-now-artist-coronavirus-age</w:t>
         </w:r>
       </w:hyperlink>
     </w:p>
-    <w:p/>
-    <w:p/>
+    <w:p>
+      <w:pPr>
+        <w:rPr>
+          <w:lang w:val="en-GB"/>
+        </w:rPr>
+      </w:pPr>
+    </w:p>
+    <w:p>
+      <w:pPr>
+        <w:rPr>
+          <w:lang w:val="en-GB"/>
+        </w:rPr>
+      </w:pPr>
+      <w:r>
+        <w:rPr>
+          <w:lang w:val="en-GB"/>
+        </w:rPr>
+        <w:t xml:space="preserve">The article </w:t>
+      </w:r>
+      <w:r>
+        <w:rPr>
+          <w:lang w:val="en-GB"/>
+        </w:rPr>
+        <w:t>explained by Mrs Garelik:</w:t>
+      </w:r>
+    </w:p>
+    <w:p>
+      <w:pPr>
+        <w:rPr>
+          <w:lang w:val="en-GB"/>
+        </w:rPr>
+      </w:pPr>
+    </w:p>
+    <w:p>
+      <w:pPr>
+        <w:rPr>
+          <w:lang w:val="en-GB"/>
+        </w:rPr>
+      </w:pPr>
+    </w:p>
     <w:p>
       <w:pPr>
         <w:pStyle w:val="Titre2"/>
-      </w:pPr>
-      <w:r>
-        <w:t xml:space="preserve">A good </w:t>
-      </w:r>
-      <w:proofErr w:type="spellStart"/>
-      <w:r>
-        <w:t>website</w:t>
-      </w:r>
-      <w:proofErr w:type="spellEnd"/>
-      <w:r>
-        <w:t xml:space="preserve"> to check on The </w:t>
-      </w:r>
-      <w:proofErr w:type="spellStart"/>
-      <w:r>
-        <w:t>Handmaid's</w:t>
-      </w:r>
-      <w:proofErr w:type="spellEnd"/>
-      <w:r>
-        <w:t xml:space="preserve"> Tale (</w:t>
-      </w:r>
-      <w:proofErr w:type="spellStart"/>
-      <w:r>
-        <w:t>unfortunately</w:t>
-      </w:r>
-      <w:proofErr w:type="spellEnd"/>
-      <w:r>
-        <w:t xml:space="preserve"> in French...):</w:t>
-      </w:r>
-    </w:p>
-    <w:p>
+        <w:rPr>
+          <w:lang w:val="en-GB"/>
+        </w:rPr>
+      </w:pPr>
+      <w:r>
+        <w:rPr>
+          <w:lang w:val="en-GB"/>
+        </w:rPr>
+        <w:t>A good website to check on The Handmaid's Tale (unfortunately in French...):</w:t>
+      </w:r>
+    </w:p>
+    <w:p>
+      <w:pPr>
+        <w:rPr>
+          <w:lang w:val="en-GB"/>
+        </w:rPr>
+      </w:pPr>
       <w:hyperlink r:id="rId7" w:history="1">
         <w:r>
           <w:rPr>
             <w:rStyle w:val="Lienhypertexte"/>
+            <w:lang w:val="en-GB"/>
           </w:rPr>
           <w:t>https://la-servante-ecarlate.fr/le-roman/</w:t>
         </w:r>
       </w:hyperlink>
     </w:p>
-    <w:p/>
-    <w:p/>
-    <w:p>
-      <w:r>
-        <w:t>https://www.facebook.com/photo?fbid=10158862761758658&amp;set=a.10150326836623658</w:t>
-      </w:r>
+    <w:p>
+      <w:pPr>
+        <w:rPr>
+          <w:lang w:val="en-GB"/>
+        </w:rPr>
+      </w:pPr>
+    </w:p>
+    <w:p>
+      <w:pPr>
+        <w:rPr>
+          <w:lang w:val="en-GB"/>
+        </w:rPr>
+      </w:pPr>
+    </w:p>
+    <w:p>
+      <w:pPr>
+        <w:pStyle w:val="Titre2"/>
+        <w:rPr>
+          <w:lang w:val="en-GB"/>
+        </w:rPr>
+      </w:pPr>
+      <w:r>
+        <w:rPr>
+          <w:lang w:val="en-GB"/>
+        </w:rPr>
+        <w:t xml:space="preserve">Corona virus, Facebook </w:t>
+      </w:r>
+      <w:proofErr w:type="gramStart"/>
+      <w:r>
+        <w:rPr>
+          <w:lang w:val="en-GB"/>
+        </w:rPr>
+        <w:t>photos :</w:t>
+      </w:r>
+      <w:proofErr w:type="gramEnd"/>
+    </w:p>
+    <w:p>
+      <w:pPr>
+        <w:rPr>
+          <w:lang w:val="en-GB"/>
+        </w:rPr>
+      </w:pPr>
+      <w:hyperlink r:id="rId8" w:history="1">
+        <w:r>
+          <w:rPr>
+            <w:rStyle w:val="Lienhypertexte"/>
+            <w:lang w:val="en-GB"/>
+          </w:rPr>
+          <w:t>https://www.facebook.com/photo?fbid=10158862761758658&amp;set=a.10150326836623658</w:t>
+        </w:r>
+      </w:hyperlink>
+    </w:p>
+    <w:p>
+      <w:pPr>
+        <w:rPr>
+          <w:lang w:val="en-GB"/>
+        </w:rPr>
+      </w:pPr>
+    </w:p>
+    <w:p>
+      <w:pPr>
+        <w:rPr>
+          <w:lang w:val="en-GB"/>
+        </w:rPr>
+      </w:pPr>
+    </w:p>
+    <w:p>
+      <w:pPr>
+        <w:pStyle w:val="Titre2"/>
+        <w:rPr>
+          <w:shd w:val="clear" w:color="auto" w:fill="FFFFFF"/>
+          <w:lang w:val="en-GB"/>
+        </w:rPr>
+      </w:pPr>
+      <w:r>
+        <w:rPr>
+          <w:shd w:val="clear" w:color="auto" w:fill="FFFFFF"/>
+          <w:lang w:val="en-GB"/>
+        </w:rPr>
+        <w:t>Ted talk on photojournalism:</w:t>
+      </w:r>
+    </w:p>
+    <w:p>
+      <w:pPr>
+        <w:rPr>
+          <w:rFonts w:ascii="Helvetica" w:hAnsi="Helvetica" w:cs="Helvetica"/>
+          <w:sz w:val="21"/>
+          <w:szCs w:val="21"/>
+          <w:shd w:val="clear" w:color="auto" w:fill="FFFFFF"/>
+          <w:lang w:val="en-GB"/>
+        </w:rPr>
+      </w:pPr>
+      <w:hyperlink r:id="rId9" w:history="1">
+        <w:r>
+          <w:rPr>
+            <w:rStyle w:val="Lienhypertexte"/>
+            <w:rFonts w:ascii="Helvetica" w:hAnsi="Helvetica" w:cs="Helvetica"/>
+            <w:sz w:val="21"/>
+            <w:szCs w:val="21"/>
+            <w:shd w:val="clear" w:color="auto" w:fill="FFFFFF"/>
+            <w:lang w:val="en-GB"/>
+          </w:rPr>
+          <w:t>http://cloudhead.org/2013/09/03/the-power-of-art-to-affect-social-change-shown-in-5-ted-talks/</w:t>
+        </w:r>
+      </w:hyperlink>
+    </w:p>
+    <w:p>
+      <w:pPr>
+        <w:rPr>
+          <w:rFonts w:ascii="Helvetica" w:hAnsi="Helvetica" w:cs="Helvetica"/>
+          <w:sz w:val="21"/>
+          <w:szCs w:val="21"/>
+          <w:shd w:val="clear" w:color="auto" w:fill="FFFFFF"/>
+          <w:lang w:val="en-GB"/>
+        </w:rPr>
+      </w:pPr>
+      <w:r>
+        <w:rPr>
+          <w:rFonts w:ascii="Helvetica" w:hAnsi="Helvetica" w:cs="Helvetica"/>
+          <w:sz w:val="21"/>
+          <w:szCs w:val="21"/>
+          <w:shd w:val="clear" w:color="auto" w:fill="FFFFFF"/>
+          <w:lang w:val="en-GB"/>
+        </w:rPr>
+        <w:t>*</w:t>
+      </w:r>
+    </w:p>
+    <w:p>
+      <w:pPr>
+        <w:rPr>
+          <w:lang w:val="en-GB"/>
+        </w:rPr>
+      </w:pPr>
     </w:p>
     <w:sectPr>
       <w:pgSz w:w="11906" w:h="16838"/>
@@ -652,7 +820,7 @@
     <w:uiPriority w:val="9"/>
     <w:unhideWhenUsed/>
     <w:qFormat/>
-    <w:rsid w:val="00987815"/>
+    <w:rsid w:val="00011114"/>
     <w:pPr>
       <w:keepNext/>
       <w:keepLines/>
@@ -661,9 +829,31 @@
     </w:pPr>
     <w:rPr>
       <w:rFonts w:asciiTheme="majorHAnsi" w:eastAsiaTheme="majorEastAsia" w:hAnsiTheme="majorHAnsi" w:cstheme="majorBidi"/>
+      <w:b/>
       <w:color w:val="2F5496" w:themeColor="accent1" w:themeShade="BF"/>
       <w:sz w:val="26"/>
       <w:szCs w:val="26"/>
+    </w:rPr>
+  </w:style>
+  <w:style w:type="paragraph" w:styleId="Titre3">
+    <w:name w:val="heading 3"/>
+    <w:basedOn w:val="Normal"/>
+    <w:next w:val="Normal"/>
+    <w:link w:val="Titre3Car"/>
+    <w:uiPriority w:val="9"/>
+    <w:unhideWhenUsed/>
+    <w:qFormat/>
+    <w:rsid w:val="00F579A4"/>
+    <w:pPr>
+      <w:keepNext/>
+      <w:keepLines/>
+      <w:spacing w:before="40"/>
+      <w:outlineLvl w:val="2"/>
+    </w:pPr>
+    <w:rPr>
+      <w:rFonts w:asciiTheme="majorHAnsi" w:eastAsiaTheme="majorEastAsia" w:hAnsiTheme="majorHAnsi" w:cstheme="majorBidi"/>
+      <w:color w:val="1F3763" w:themeColor="accent1" w:themeShade="7F"/>
+      <w:szCs w:val="24"/>
     </w:rPr>
   </w:style>
   <w:style w:type="character" w:default="1" w:styleId="Policepardfaut">
@@ -757,13 +947,31 @@
     <w:basedOn w:val="Policepardfaut"/>
     <w:link w:val="Titre2"/>
     <w:uiPriority w:val="9"/>
-    <w:rsid w:val="00987815"/>
+    <w:rsid w:val="00011114"/>
     <w:rPr>
       <w:rFonts w:asciiTheme="majorHAnsi" w:eastAsiaTheme="majorEastAsia" w:hAnsiTheme="majorHAnsi" w:cstheme="majorBidi"/>
+      <w:b/>
       <w:color w:val="2F5496" w:themeColor="accent1" w:themeShade="BF"/>
       <w:kern w:val="28"/>
       <w:sz w:val="26"/>
       <w:szCs w:val="26"/>
+      <w:lang w:eastAsia="fr-FR"/>
+      <w14:ligatures w14:val="standard"/>
+      <w14:cntxtAlts/>
+    </w:rPr>
+  </w:style>
+  <w:style w:type="character" w:customStyle="1" w:styleId="Titre3Car">
+    <w:name w:val="Titre 3 Car"/>
+    <w:basedOn w:val="Policepardfaut"/>
+    <w:link w:val="Titre3"/>
+    <w:uiPriority w:val="9"/>
+    <w:rsid w:val="00F579A4"/>
+    <w:rPr>
+      <w:rFonts w:asciiTheme="majorHAnsi" w:eastAsiaTheme="majorEastAsia" w:hAnsiTheme="majorHAnsi" w:cstheme="majorBidi"/>
+      <w:color w:val="1F3763" w:themeColor="accent1" w:themeShade="7F"/>
+      <w:kern w:val="28"/>
+      <w:sz w:val="24"/>
+      <w:szCs w:val="24"/>
       <w:lang w:eastAsia="fr-FR"/>
       <w14:ligatures w14:val="standard"/>
       <w14:cntxtAlts/>

</xml_diff>